<commit_message>
added source files for cw2
</commit_message>
<xml_diff>
--- a/Computer Systems Lecture 14.docx
+++ b/Computer Systems Lecture 14.docx
@@ -68,7 +68,7 @@
                     <pic:cNvPicPr/>
                   </pic:nvPicPr>
                   <pic:blipFill>
-                    <a:blip r:embed="rId6"/>
+                    <a:blip r:embed="rId7"/>
                     <a:stretch>
                       <a:fillRect/>
                     </a:stretch>
@@ -116,7 +116,7 @@
                     <pic:cNvPicPr/>
                   </pic:nvPicPr>
                   <pic:blipFill>
-                    <a:blip r:embed="rId7">
+                    <a:blip r:embed="rId8">
                       <a:extLst>
                         <a:ext uri="{28A0092B-C50C-407E-A947-70E740481C1C}">
                           <a14:useLocalDpi xmlns:a14="http://schemas.microsoft.com/office/drawing/2010/main" val="0"/>
@@ -150,19 +150,1780 @@
         <w:br w:type="textWrapping" w:clear="all"/>
         <w:t xml:space="preserve">In the first cycle we </w:t>
       </w:r>
-    </w:p>
-    <w:p>
-      <w:pPr>
-        <w:rPr>
-          <w:sz w:val="24"/>
-          <w:szCs w:val="24"/>
-        </w:rPr>
-      </w:pPr>
-      <w:bookmarkStart w:id="0" w:name="_GoBack"/>
-      <w:bookmarkEnd w:id="0"/>
+      <w:r>
+        <w:rPr>
+          <w:sz w:val="24"/>
+          <w:szCs w:val="24"/>
+        </w:rPr>
+        <w:t>get the instruction</w:t>
+      </w:r>
+    </w:p>
+    <w:p>
+      <w:pPr>
+        <w:rPr>
+          <w:noProof/>
+        </w:rPr>
+      </w:pPr>
+      <w:r>
+        <w:rPr>
+          <w:noProof/>
+        </w:rPr>
+        <w:drawing>
+          <wp:inline distT="0" distB="0" distL="0" distR="0" wp14:anchorId="6AC14058" wp14:editId="05DF1CC1">
+            <wp:extent cx="4018406" cy="1085850"/>
+            <wp:effectExtent l="0" t="0" r="1270" b="0"/>
+            <wp:docPr id="2" name="Picture 2"/>
+            <wp:cNvGraphicFramePr>
+              <a:graphicFrameLocks xmlns:a="http://schemas.openxmlformats.org/drawingml/2006/main" noChangeAspect="1"/>
+            </wp:cNvGraphicFramePr>
+            <a:graphic xmlns:a="http://schemas.openxmlformats.org/drawingml/2006/main">
+              <a:graphicData uri="http://schemas.openxmlformats.org/drawingml/2006/picture">
+                <pic:pic xmlns:pic="http://schemas.openxmlformats.org/drawingml/2006/picture">
+                  <pic:nvPicPr>
+                    <pic:cNvPr id="1" name=""/>
+                    <pic:cNvPicPr/>
+                  </pic:nvPicPr>
+                  <pic:blipFill>
+                    <a:blip r:embed="rId9"/>
+                    <a:stretch>
+                      <a:fillRect/>
+                    </a:stretch>
+                  </pic:blipFill>
+                  <pic:spPr>
+                    <a:xfrm>
+                      <a:off x="0" y="0"/>
+                      <a:ext cx="4060640" cy="1097263"/>
+                    </a:xfrm>
+                    <a:prstGeom prst="rect">
+                      <a:avLst/>
+                    </a:prstGeom>
+                  </pic:spPr>
+                </pic:pic>
+              </a:graphicData>
+            </a:graphic>
+          </wp:inline>
+        </w:drawing>
+      </w:r>
+      <w:r>
+        <w:rPr>
+          <w:noProof/>
+        </w:rPr>
+        <w:t xml:space="preserve"> </w:t>
+      </w:r>
+      <w:r>
+        <w:rPr>
+          <w:noProof/>
+        </w:rPr>
+        <w:drawing>
+          <wp:inline distT="0" distB="0" distL="0" distR="0" wp14:anchorId="0028F169" wp14:editId="1AF34164">
+            <wp:extent cx="3428593" cy="2533650"/>
+            <wp:effectExtent l="0" t="0" r="635" b="0"/>
+            <wp:docPr id="1" name="Picture 1"/>
+            <wp:cNvGraphicFramePr>
+              <a:graphicFrameLocks xmlns:a="http://schemas.openxmlformats.org/drawingml/2006/main" noChangeAspect="1"/>
+            </wp:cNvGraphicFramePr>
+            <a:graphic xmlns:a="http://schemas.openxmlformats.org/drawingml/2006/main">
+              <a:graphicData uri="http://schemas.openxmlformats.org/drawingml/2006/picture">
+                <pic:pic xmlns:pic="http://schemas.openxmlformats.org/drawingml/2006/picture">
+                  <pic:nvPicPr>
+                    <pic:cNvPr id="1" name=""/>
+                    <pic:cNvPicPr/>
+                  </pic:nvPicPr>
+                  <pic:blipFill>
+                    <a:blip r:embed="rId10"/>
+                    <a:stretch>
+                      <a:fillRect/>
+                    </a:stretch>
+                  </pic:blipFill>
+                  <pic:spPr>
+                    <a:xfrm>
+                      <a:off x="0" y="0"/>
+                      <a:ext cx="3483895" cy="2574517"/>
+                    </a:xfrm>
+                    <a:prstGeom prst="rect">
+                      <a:avLst/>
+                    </a:prstGeom>
+                  </pic:spPr>
+                </pic:pic>
+              </a:graphicData>
+            </a:graphic>
+          </wp:inline>
+        </w:drawing>
+      </w:r>
+    </w:p>
+    <w:p>
+      <w:pPr>
+        <w:rPr>
+          <w:noProof/>
+        </w:rPr>
+      </w:pPr>
+      <w:r>
+        <w:rPr>
+          <w:noProof/>
+          <w:sz w:val="24"/>
+          <w:szCs w:val="24"/>
+        </w:rPr>
+        <w:t xml:space="preserve">In the second cycle we </w:t>
+      </w:r>
+      <w:r>
+        <w:rPr>
+          <w:noProof/>
+          <w:sz w:val="24"/>
+          <w:szCs w:val="24"/>
+        </w:rPr>
+        <w:t>read two registers from the register block</w:t>
+      </w:r>
+      <w:r>
+        <w:rPr>
+          <w:noProof/>
+        </w:rPr>
+        <w:t xml:space="preserve"> (specified by the instruction) into the A and B registers</w:t>
+      </w:r>
+      <w:r>
+        <w:rPr>
+          <w:noProof/>
+        </w:rPr>
+        <w:t xml:space="preserve"> and then we add the sign extended and left shifted value stored in the last 16 bits of the instruction and store the new value in ALUOut, this is done just incase the instruction is a branch.</w:t>
+      </w:r>
+    </w:p>
+    <w:p>
+      <w:pPr>
+        <w:rPr>
+          <w:noProof/>
+          <w:sz w:val="28"/>
+          <w:szCs w:val="28"/>
+        </w:rPr>
+      </w:pPr>
+      <w:r>
+        <w:rPr>
+          <w:noProof/>
+          <w:sz w:val="28"/>
+          <w:szCs w:val="28"/>
+        </w:rPr>
+        <w:br w:type="page"/>
+      </w:r>
+    </w:p>
+    <w:p>
+      <w:pPr>
+        <w:rPr>
+          <w:noProof/>
+          <w:sz w:val="32"/>
+          <w:szCs w:val="32"/>
+        </w:rPr>
+      </w:pPr>
+      <w:r>
+        <w:rPr>
+          <w:noProof/>
+          <w:sz w:val="32"/>
+          <w:szCs w:val="32"/>
+        </w:rPr>
+        <w:lastRenderedPageBreak/>
+        <w:t>Cycle 3</w:t>
+      </w:r>
+    </w:p>
+    <w:p>
+      <w:pPr>
+        <w:pStyle w:val="ListParagraph"/>
+        <w:numPr>
+          <w:ilvl w:val="0"/>
+          <w:numId w:val="1"/>
+        </w:numPr>
+        <w:rPr>
+          <w:sz w:val="24"/>
+          <w:szCs w:val="24"/>
+        </w:rPr>
+      </w:pPr>
+      <w:r>
+        <w:rPr>
+          <w:sz w:val="24"/>
+          <w:szCs w:val="24"/>
+        </w:rPr>
+        <w:t>R-type (arithmetic/logical instruction):</w:t>
+      </w:r>
+    </w:p>
+    <w:p>
+      <w:pPr>
+        <w:pStyle w:val="ListParagraph"/>
+        <w:numPr>
+          <w:ilvl w:val="1"/>
+          <w:numId w:val="1"/>
+        </w:numPr>
+        <w:rPr>
+          <w:sz w:val="24"/>
+          <w:szCs w:val="24"/>
+        </w:rPr>
+      </w:pPr>
+      <w:r>
+        <w:rPr>
+          <w:sz w:val="24"/>
+          <w:szCs w:val="24"/>
+        </w:rPr>
+        <w:t>ALUOut &lt;= A op B</w:t>
+      </w:r>
+    </w:p>
+    <w:p>
+      <w:pPr>
+        <w:pStyle w:val="ListParagraph"/>
+        <w:ind w:left="1440"/>
+        <w:rPr>
+          <w:sz w:val="24"/>
+          <w:szCs w:val="24"/>
+        </w:rPr>
+      </w:pPr>
+      <w:r>
+        <w:rPr>
+          <w:noProof/>
+          <w:sz w:val="24"/>
+          <w:szCs w:val="24"/>
+        </w:rPr>
+        <w:drawing>
+          <wp:inline distT="0" distB="0" distL="0" distR="0" wp14:anchorId="203BF136" wp14:editId="0A82F735">
+            <wp:extent cx="3749658" cy="2782956"/>
+            <wp:effectExtent l="0" t="0" r="3810" b="0"/>
+            <wp:docPr id="3" name="Picture 3"/>
+            <wp:cNvGraphicFramePr>
+              <a:graphicFrameLocks xmlns:a="http://schemas.openxmlformats.org/drawingml/2006/main" noChangeAspect="1"/>
+            </wp:cNvGraphicFramePr>
+            <a:graphic xmlns:a="http://schemas.openxmlformats.org/drawingml/2006/main">
+              <a:graphicData uri="http://schemas.openxmlformats.org/drawingml/2006/picture">
+                <pic:pic xmlns:pic="http://schemas.openxmlformats.org/drawingml/2006/picture">
+                  <pic:nvPicPr>
+                    <pic:cNvPr id="1" name=""/>
+                    <pic:cNvPicPr/>
+                  </pic:nvPicPr>
+                  <pic:blipFill>
+                    <a:blip r:embed="rId11"/>
+                    <a:stretch>
+                      <a:fillRect/>
+                    </a:stretch>
+                  </pic:blipFill>
+                  <pic:spPr>
+                    <a:xfrm>
+                      <a:off x="0" y="0"/>
+                      <a:ext cx="3770985" cy="2798784"/>
+                    </a:xfrm>
+                    <a:prstGeom prst="rect">
+                      <a:avLst/>
+                    </a:prstGeom>
+                  </pic:spPr>
+                </pic:pic>
+              </a:graphicData>
+            </a:graphic>
+          </wp:inline>
+        </w:drawing>
+      </w:r>
+    </w:p>
+    <w:p>
+      <w:pPr>
+        <w:pStyle w:val="ListParagraph"/>
+        <w:numPr>
+          <w:ilvl w:val="0"/>
+          <w:numId w:val="1"/>
+        </w:numPr>
+        <w:rPr>
+          <w:sz w:val="24"/>
+          <w:szCs w:val="24"/>
+        </w:rPr>
+      </w:pPr>
+      <w:r>
+        <w:rPr>
+          <w:sz w:val="24"/>
+          <w:szCs w:val="24"/>
+        </w:rPr>
+        <w:t>Immediate arithmetic, including memory address generation:</w:t>
+      </w:r>
+    </w:p>
+    <w:p>
+      <w:pPr>
+        <w:pStyle w:val="ListParagraph"/>
+        <w:numPr>
+          <w:ilvl w:val="1"/>
+          <w:numId w:val="1"/>
+        </w:numPr>
+        <w:rPr>
+          <w:sz w:val="24"/>
+          <w:szCs w:val="24"/>
+        </w:rPr>
+      </w:pPr>
+      <w:r>
+        <w:rPr>
+          <w:sz w:val="24"/>
+          <w:szCs w:val="24"/>
+        </w:rPr>
+        <w:t>ALUOUT &lt;= A +sgnext(IR[15:0])</w:t>
+      </w:r>
+    </w:p>
+    <w:p>
+      <w:pPr>
+        <w:pStyle w:val="ListParagraph"/>
+        <w:ind w:left="1440"/>
+        <w:rPr>
+          <w:sz w:val="24"/>
+          <w:szCs w:val="24"/>
+        </w:rPr>
+      </w:pPr>
+      <w:r>
+        <w:rPr>
+          <w:noProof/>
+          <w:sz w:val="24"/>
+          <w:szCs w:val="24"/>
+        </w:rPr>
+        <w:drawing>
+          <wp:inline distT="0" distB="0" distL="0" distR="0" wp14:anchorId="72206041" wp14:editId="5CC5D464">
+            <wp:extent cx="3624562" cy="2671638"/>
+            <wp:effectExtent l="0" t="0" r="0" b="0"/>
+            <wp:docPr id="5" name="Picture 5"/>
+            <wp:cNvGraphicFramePr>
+              <a:graphicFrameLocks xmlns:a="http://schemas.openxmlformats.org/drawingml/2006/main" noChangeAspect="1"/>
+            </wp:cNvGraphicFramePr>
+            <a:graphic xmlns:a="http://schemas.openxmlformats.org/drawingml/2006/main">
+              <a:graphicData uri="http://schemas.openxmlformats.org/drawingml/2006/picture">
+                <pic:pic xmlns:pic="http://schemas.openxmlformats.org/drawingml/2006/picture">
+                  <pic:nvPicPr>
+                    <pic:cNvPr id="1" name=""/>
+                    <pic:cNvPicPr/>
+                  </pic:nvPicPr>
+                  <pic:blipFill>
+                    <a:blip r:embed="rId12"/>
+                    <a:stretch>
+                      <a:fillRect/>
+                    </a:stretch>
+                  </pic:blipFill>
+                  <pic:spPr>
+                    <a:xfrm>
+                      <a:off x="0" y="0"/>
+                      <a:ext cx="3660258" cy="2697949"/>
+                    </a:xfrm>
+                    <a:prstGeom prst="rect">
+                      <a:avLst/>
+                    </a:prstGeom>
+                  </pic:spPr>
+                </pic:pic>
+              </a:graphicData>
+            </a:graphic>
+          </wp:inline>
+        </w:drawing>
+      </w:r>
+    </w:p>
+    <w:p>
+      <w:pPr>
+        <w:rPr>
+          <w:sz w:val="24"/>
+          <w:szCs w:val="24"/>
+        </w:rPr>
+      </w:pPr>
+      <w:r>
+        <w:rPr>
+          <w:sz w:val="24"/>
+          <w:szCs w:val="24"/>
+        </w:rPr>
+        <w:br w:type="page"/>
+      </w:r>
+    </w:p>
+    <w:p>
+      <w:pPr>
+        <w:pStyle w:val="ListParagraph"/>
+        <w:numPr>
+          <w:ilvl w:val="0"/>
+          <w:numId w:val="1"/>
+        </w:numPr>
+        <w:rPr>
+          <w:sz w:val="24"/>
+          <w:szCs w:val="24"/>
+        </w:rPr>
+      </w:pPr>
+      <w:r>
+        <w:rPr>
+          <w:sz w:val="24"/>
+          <w:szCs w:val="24"/>
+        </w:rPr>
+        <w:t>Branch completion</w:t>
+      </w:r>
+    </w:p>
+    <w:p>
+      <w:pPr>
+        <w:pStyle w:val="ListParagraph"/>
+        <w:numPr>
+          <w:ilvl w:val="1"/>
+          <w:numId w:val="1"/>
+        </w:numPr>
+        <w:rPr>
+          <w:sz w:val="24"/>
+          <w:szCs w:val="24"/>
+        </w:rPr>
+      </w:pPr>
+      <w:r>
+        <w:rPr>
+          <w:sz w:val="24"/>
+          <w:szCs w:val="24"/>
+        </w:rPr>
+        <w:t>If (A==B) PC &lt;= ALUOut</w:t>
+      </w:r>
+    </w:p>
+    <w:p>
+      <w:pPr>
+        <w:pStyle w:val="ListParagraph"/>
+        <w:ind w:left="1440"/>
+        <w:rPr>
+          <w:sz w:val="24"/>
+          <w:szCs w:val="24"/>
+        </w:rPr>
+      </w:pPr>
+      <w:r>
+        <w:rPr>
+          <w:noProof/>
+          <w:sz w:val="24"/>
+          <w:szCs w:val="24"/>
+        </w:rPr>
+        <w:drawing>
+          <wp:inline distT="0" distB="0" distL="0" distR="0" wp14:anchorId="24CBC3FC" wp14:editId="29ACCAC1">
+            <wp:extent cx="3776870" cy="2800640"/>
+            <wp:effectExtent l="0" t="0" r="0" b="0"/>
+            <wp:docPr id="6" name="Picture 6"/>
+            <wp:cNvGraphicFramePr>
+              <a:graphicFrameLocks xmlns:a="http://schemas.openxmlformats.org/drawingml/2006/main" noChangeAspect="1"/>
+            </wp:cNvGraphicFramePr>
+            <a:graphic xmlns:a="http://schemas.openxmlformats.org/drawingml/2006/main">
+              <a:graphicData uri="http://schemas.openxmlformats.org/drawingml/2006/picture">
+                <pic:pic xmlns:pic="http://schemas.openxmlformats.org/drawingml/2006/picture">
+                  <pic:nvPicPr>
+                    <pic:cNvPr id="1" name=""/>
+                    <pic:cNvPicPr/>
+                  </pic:nvPicPr>
+                  <pic:blipFill>
+                    <a:blip r:embed="rId13"/>
+                    <a:stretch>
+                      <a:fillRect/>
+                    </a:stretch>
+                  </pic:blipFill>
+                  <pic:spPr>
+                    <a:xfrm>
+                      <a:off x="0" y="0"/>
+                      <a:ext cx="3776870" cy="2800640"/>
+                    </a:xfrm>
+                    <a:prstGeom prst="rect">
+                      <a:avLst/>
+                    </a:prstGeom>
+                  </pic:spPr>
+                </pic:pic>
+              </a:graphicData>
+            </a:graphic>
+          </wp:inline>
+        </w:drawing>
+      </w:r>
+    </w:p>
+    <w:p>
+      <w:pPr>
+        <w:pStyle w:val="ListParagraph"/>
+        <w:ind w:left="1440"/>
+        <w:rPr>
+          <w:sz w:val="24"/>
+          <w:szCs w:val="24"/>
+        </w:rPr>
+      </w:pPr>
+      <w:r>
+        <w:rPr>
+          <w:sz w:val="24"/>
+          <w:szCs w:val="24"/>
+        </w:rPr>
+        <w:t>To check if A and B are equal, we subtract them and check if the Zero flag is set.</w:t>
+      </w:r>
+    </w:p>
+    <w:p>
+      <w:pPr>
+        <w:pStyle w:val="ListParagraph"/>
+        <w:numPr>
+          <w:ilvl w:val="0"/>
+          <w:numId w:val="1"/>
+        </w:numPr>
+        <w:rPr>
+          <w:sz w:val="24"/>
+          <w:szCs w:val="24"/>
+        </w:rPr>
+      </w:pPr>
+      <w:r>
+        <w:rPr>
+          <w:sz w:val="24"/>
+          <w:szCs w:val="24"/>
+        </w:rPr>
+        <w:t>Jump completion</w:t>
+      </w:r>
+    </w:p>
+    <w:p>
+      <w:pPr>
+        <w:pStyle w:val="ListParagraph"/>
+        <w:numPr>
+          <w:ilvl w:val="1"/>
+          <w:numId w:val="1"/>
+        </w:numPr>
+        <w:rPr>
+          <w:sz w:val="24"/>
+          <w:szCs w:val="24"/>
+        </w:rPr>
+      </w:pPr>
+      <w:r>
+        <w:rPr>
+          <w:sz w:val="24"/>
+          <w:szCs w:val="24"/>
+        </w:rPr>
+        <w:t>PC &lt;= {PC[31:28],IR[25:0, 2’b00}</w:t>
+      </w:r>
+    </w:p>
+    <w:p>
+      <w:pPr>
+        <w:pStyle w:val="ListParagraph"/>
+        <w:ind w:left="1440"/>
+        <w:rPr>
+          <w:sz w:val="28"/>
+          <w:szCs w:val="28"/>
+        </w:rPr>
+      </w:pPr>
+      <w:r>
+        <w:rPr>
+          <w:noProof/>
+        </w:rPr>
+        <w:drawing>
+          <wp:inline distT="0" distB="0" distL="0" distR="0" wp14:anchorId="04BCFBD9" wp14:editId="40B86C57">
+            <wp:extent cx="3665551" cy="2733123"/>
+            <wp:effectExtent l="0" t="0" r="0" b="0"/>
+            <wp:docPr id="7" name="Picture 7"/>
+            <wp:cNvGraphicFramePr>
+              <a:graphicFrameLocks xmlns:a="http://schemas.openxmlformats.org/drawingml/2006/main" noChangeAspect="1"/>
+            </wp:cNvGraphicFramePr>
+            <a:graphic xmlns:a="http://schemas.openxmlformats.org/drawingml/2006/main">
+              <a:graphicData uri="http://schemas.openxmlformats.org/drawingml/2006/picture">
+                <pic:pic xmlns:pic="http://schemas.openxmlformats.org/drawingml/2006/picture">
+                  <pic:nvPicPr>
+                    <pic:cNvPr id="1" name=""/>
+                    <pic:cNvPicPr/>
+                  </pic:nvPicPr>
+                  <pic:blipFill>
+                    <a:blip r:embed="rId14"/>
+                    <a:stretch>
+                      <a:fillRect/>
+                    </a:stretch>
+                  </pic:blipFill>
+                  <pic:spPr>
+                    <a:xfrm>
+                      <a:off x="0" y="0"/>
+                      <a:ext cx="3701721" cy="2760092"/>
+                    </a:xfrm>
+                    <a:prstGeom prst="rect">
+                      <a:avLst/>
+                    </a:prstGeom>
+                  </pic:spPr>
+                </pic:pic>
+              </a:graphicData>
+            </a:graphic>
+          </wp:inline>
+        </w:drawing>
+      </w:r>
+    </w:p>
+    <w:p>
+      <w:pPr>
+        <w:rPr>
+          <w:sz w:val="28"/>
+          <w:szCs w:val="28"/>
+        </w:rPr>
+      </w:pPr>
+      <w:r>
+        <w:rPr>
+          <w:sz w:val="28"/>
+          <w:szCs w:val="28"/>
+        </w:rPr>
+        <w:br w:type="page"/>
+      </w:r>
+    </w:p>
+    <w:p>
+      <w:pPr>
+        <w:rPr>
+          <w:sz w:val="32"/>
+          <w:szCs w:val="32"/>
+        </w:rPr>
+      </w:pPr>
+      <w:r>
+        <w:rPr>
+          <w:sz w:val="32"/>
+          <w:szCs w:val="32"/>
+        </w:rPr>
+        <w:t>Cycle 4</w:t>
+      </w:r>
+    </w:p>
+    <w:p>
+      <w:pPr>
+        <w:pStyle w:val="ListParagraph"/>
+        <w:numPr>
+          <w:ilvl w:val="0"/>
+          <w:numId w:val="1"/>
+        </w:numPr>
+        <w:rPr>
+          <w:sz w:val="24"/>
+          <w:szCs w:val="24"/>
+        </w:rPr>
+      </w:pPr>
+      <w:r>
+        <w:rPr>
+          <w:sz w:val="24"/>
+          <w:szCs w:val="24"/>
+        </w:rPr>
+        <w:t>R-type arith-logical instruction completion</w:t>
+      </w:r>
+    </w:p>
+    <w:p>
+      <w:pPr>
+        <w:pStyle w:val="ListParagraph"/>
+        <w:numPr>
+          <w:ilvl w:val="1"/>
+          <w:numId w:val="1"/>
+        </w:numPr>
+        <w:rPr>
+          <w:sz w:val="24"/>
+          <w:szCs w:val="24"/>
+        </w:rPr>
+      </w:pPr>
+      <w:r>
+        <w:rPr>
+          <w:sz w:val="24"/>
+          <w:szCs w:val="24"/>
+        </w:rPr>
+        <w:t>Reg[IR[15:11]] &lt;= ALUOut</w:t>
+      </w:r>
+    </w:p>
+    <w:p>
+      <w:pPr>
+        <w:pStyle w:val="ListParagraph"/>
+        <w:ind w:left="1440"/>
+        <w:rPr>
+          <w:sz w:val="24"/>
+          <w:szCs w:val="24"/>
+        </w:rPr>
+      </w:pPr>
+      <w:r>
+        <w:rPr>
+          <w:noProof/>
+        </w:rPr>
+        <w:drawing>
+          <wp:inline distT="0" distB="0" distL="0" distR="0" wp14:anchorId="02437A75" wp14:editId="3A718DD2">
+            <wp:extent cx="3220085" cy="2385632"/>
+            <wp:effectExtent l="0" t="0" r="0" b="0"/>
+            <wp:docPr id="8" name="Picture 8"/>
+            <wp:cNvGraphicFramePr>
+              <a:graphicFrameLocks xmlns:a="http://schemas.openxmlformats.org/drawingml/2006/main" noChangeAspect="1"/>
+            </wp:cNvGraphicFramePr>
+            <a:graphic xmlns:a="http://schemas.openxmlformats.org/drawingml/2006/main">
+              <a:graphicData uri="http://schemas.openxmlformats.org/drawingml/2006/picture">
+                <pic:pic xmlns:pic="http://schemas.openxmlformats.org/drawingml/2006/picture">
+                  <pic:nvPicPr>
+                    <pic:cNvPr id="1" name=""/>
+                    <pic:cNvPicPr/>
+                  </pic:nvPicPr>
+                  <pic:blipFill>
+                    <a:blip r:embed="rId15"/>
+                    <a:stretch>
+                      <a:fillRect/>
+                    </a:stretch>
+                  </pic:blipFill>
+                  <pic:spPr>
+                    <a:xfrm>
+                      <a:off x="0" y="0"/>
+                      <a:ext cx="3232152" cy="2394572"/>
+                    </a:xfrm>
+                    <a:prstGeom prst="rect">
+                      <a:avLst/>
+                    </a:prstGeom>
+                  </pic:spPr>
+                </pic:pic>
+              </a:graphicData>
+            </a:graphic>
+          </wp:inline>
+        </w:drawing>
+      </w:r>
+    </w:p>
+    <w:p>
+      <w:pPr>
+        <w:pStyle w:val="ListParagraph"/>
+        <w:numPr>
+          <w:ilvl w:val="0"/>
+          <w:numId w:val="1"/>
+        </w:numPr>
+        <w:rPr>
+          <w:sz w:val="24"/>
+          <w:szCs w:val="24"/>
+        </w:rPr>
+      </w:pPr>
+      <w:r>
+        <w:rPr>
+          <w:sz w:val="24"/>
+          <w:szCs w:val="24"/>
+        </w:rPr>
+        <w:t>Memory access(load)</w:t>
+      </w:r>
+    </w:p>
+    <w:p>
+      <w:pPr>
+        <w:pStyle w:val="ListParagraph"/>
+        <w:numPr>
+          <w:ilvl w:val="1"/>
+          <w:numId w:val="1"/>
+        </w:numPr>
+        <w:rPr>
+          <w:sz w:val="24"/>
+          <w:szCs w:val="24"/>
+        </w:rPr>
+      </w:pPr>
+      <w:r>
+        <w:rPr>
+          <w:sz w:val="24"/>
+          <w:szCs w:val="24"/>
+        </w:rPr>
+        <w:t>MDR &lt;= Mem[ALUOut]</w:t>
+      </w:r>
+    </w:p>
+    <w:p>
+      <w:pPr>
+        <w:pStyle w:val="ListParagraph"/>
+        <w:ind w:left="1440"/>
+        <w:rPr>
+          <w:sz w:val="24"/>
+          <w:szCs w:val="24"/>
+        </w:rPr>
+      </w:pPr>
+      <w:r>
+        <w:rPr>
+          <w:noProof/>
+        </w:rPr>
+        <w:drawing>
+          <wp:inline distT="0" distB="0" distL="0" distR="0" wp14:anchorId="0C1E1987" wp14:editId="03C48315">
+            <wp:extent cx="3220278" cy="2395051"/>
+            <wp:effectExtent l="0" t="0" r="0" b="5715"/>
+            <wp:docPr id="9" name="Picture 9"/>
+            <wp:cNvGraphicFramePr>
+              <a:graphicFrameLocks xmlns:a="http://schemas.openxmlformats.org/drawingml/2006/main" noChangeAspect="1"/>
+            </wp:cNvGraphicFramePr>
+            <a:graphic xmlns:a="http://schemas.openxmlformats.org/drawingml/2006/main">
+              <a:graphicData uri="http://schemas.openxmlformats.org/drawingml/2006/picture">
+                <pic:pic xmlns:pic="http://schemas.openxmlformats.org/drawingml/2006/picture">
+                  <pic:nvPicPr>
+                    <pic:cNvPr id="1" name=""/>
+                    <pic:cNvPicPr/>
+                  </pic:nvPicPr>
+                  <pic:blipFill>
+                    <a:blip r:embed="rId16"/>
+                    <a:stretch>
+                      <a:fillRect/>
+                    </a:stretch>
+                  </pic:blipFill>
+                  <pic:spPr>
+                    <a:xfrm>
+                      <a:off x="0" y="0"/>
+                      <a:ext cx="3232766" cy="2404339"/>
+                    </a:xfrm>
+                    <a:prstGeom prst="rect">
+                      <a:avLst/>
+                    </a:prstGeom>
+                  </pic:spPr>
+                </pic:pic>
+              </a:graphicData>
+            </a:graphic>
+          </wp:inline>
+        </w:drawing>
+      </w:r>
+    </w:p>
+    <w:p>
+      <w:pPr>
+        <w:pStyle w:val="ListParagraph"/>
+        <w:numPr>
+          <w:ilvl w:val="0"/>
+          <w:numId w:val="1"/>
+        </w:numPr>
+        <w:rPr>
+          <w:sz w:val="24"/>
+          <w:szCs w:val="24"/>
+        </w:rPr>
+      </w:pPr>
+      <w:r>
+        <w:rPr>
+          <w:sz w:val="24"/>
+          <w:szCs w:val="24"/>
+        </w:rPr>
+        <w:t>Memory access(store) &amp; completion</w:t>
+      </w:r>
+    </w:p>
+    <w:p>
+      <w:pPr>
+        <w:pStyle w:val="ListParagraph"/>
+        <w:numPr>
+          <w:ilvl w:val="1"/>
+          <w:numId w:val="1"/>
+        </w:numPr>
+        <w:rPr>
+          <w:sz w:val="24"/>
+          <w:szCs w:val="24"/>
+        </w:rPr>
+      </w:pPr>
+      <w:r>
+        <w:rPr>
+          <w:sz w:val="24"/>
+          <w:szCs w:val="24"/>
+        </w:rPr>
+        <w:t>Mem[ALUOut] &lt;= B</w:t>
+      </w:r>
+    </w:p>
+    <w:p>
+      <w:pPr>
+        <w:pStyle w:val="ListParagraph"/>
+        <w:ind w:left="1440"/>
+        <w:rPr>
+          <w:sz w:val="24"/>
+          <w:szCs w:val="24"/>
+        </w:rPr>
+      </w:pPr>
+      <w:r>
+        <w:rPr>
+          <w:noProof/>
+        </w:rPr>
+        <w:drawing>
+          <wp:inline distT="0" distB="0" distL="0" distR="0" wp14:anchorId="1BACC1F5" wp14:editId="1C8AE9C0">
+            <wp:extent cx="3226152" cy="2393343"/>
+            <wp:effectExtent l="0" t="0" r="0" b="6985"/>
+            <wp:docPr id="13" name="Picture 13"/>
+            <wp:cNvGraphicFramePr>
+              <a:graphicFrameLocks xmlns:a="http://schemas.openxmlformats.org/drawingml/2006/main" noChangeAspect="1"/>
+            </wp:cNvGraphicFramePr>
+            <a:graphic xmlns:a="http://schemas.openxmlformats.org/drawingml/2006/main">
+              <a:graphicData uri="http://schemas.openxmlformats.org/drawingml/2006/picture">
+                <pic:pic xmlns:pic="http://schemas.openxmlformats.org/drawingml/2006/picture">
+                  <pic:nvPicPr>
+                    <pic:cNvPr id="1" name=""/>
+                    <pic:cNvPicPr/>
+                  </pic:nvPicPr>
+                  <pic:blipFill>
+                    <a:blip r:embed="rId17"/>
+                    <a:stretch>
+                      <a:fillRect/>
+                    </a:stretch>
+                  </pic:blipFill>
+                  <pic:spPr>
+                    <a:xfrm>
+                      <a:off x="0" y="0"/>
+                      <a:ext cx="3243206" cy="2405995"/>
+                    </a:xfrm>
+                    <a:prstGeom prst="rect">
+                      <a:avLst/>
+                    </a:prstGeom>
+                  </pic:spPr>
+                </pic:pic>
+              </a:graphicData>
+            </a:graphic>
+          </wp:inline>
+        </w:drawing>
+      </w:r>
+    </w:p>
+    <w:p>
+      <w:pPr>
+        <w:rPr>
+          <w:sz w:val="32"/>
+          <w:szCs w:val="32"/>
+        </w:rPr>
+      </w:pPr>
+      <w:r>
+        <w:rPr>
+          <w:sz w:val="32"/>
+          <w:szCs w:val="32"/>
+        </w:rPr>
+        <w:t>Cycle 5</w:t>
+      </w:r>
+    </w:p>
+    <w:p>
+      <w:pPr>
+        <w:pStyle w:val="ListParagraph"/>
+        <w:numPr>
+          <w:ilvl w:val="0"/>
+          <w:numId w:val="1"/>
+        </w:numPr>
+        <w:rPr>
+          <w:sz w:val="24"/>
+          <w:szCs w:val="24"/>
+        </w:rPr>
+      </w:pPr>
+      <w:r>
+        <w:rPr>
+          <w:sz w:val="24"/>
+          <w:szCs w:val="24"/>
+        </w:rPr>
+        <w:t>Load instruction completion</w:t>
+      </w:r>
+    </w:p>
+    <w:p>
+      <w:pPr>
+        <w:pStyle w:val="ListParagraph"/>
+        <w:numPr>
+          <w:ilvl w:val="1"/>
+          <w:numId w:val="1"/>
+        </w:numPr>
+        <w:rPr>
+          <w:sz w:val="24"/>
+          <w:szCs w:val="24"/>
+        </w:rPr>
+      </w:pPr>
+      <w:r>
+        <w:rPr>
+          <w:sz w:val="24"/>
+          <w:szCs w:val="24"/>
+        </w:rPr>
+        <w:t>Reg[IR[20:16]] &lt;= MDR</w:t>
+      </w:r>
+    </w:p>
+    <w:p>
+      <w:pPr>
+        <w:pStyle w:val="ListParagraph"/>
+        <w:ind w:left="1440"/>
+        <w:rPr>
+          <w:sz w:val="24"/>
+          <w:szCs w:val="24"/>
+        </w:rPr>
+      </w:pPr>
+      <w:r>
+        <w:rPr>
+          <w:noProof/>
+        </w:rPr>
+        <w:drawing>
+          <wp:inline distT="0" distB="0" distL="0" distR="0" wp14:anchorId="13BC2B51" wp14:editId="1F905EE6">
+            <wp:extent cx="3020468" cy="2226365"/>
+            <wp:effectExtent l="0" t="0" r="8890" b="2540"/>
+            <wp:docPr id="14" name="Picture 14"/>
+            <wp:cNvGraphicFramePr>
+              <a:graphicFrameLocks xmlns:a="http://schemas.openxmlformats.org/drawingml/2006/main" noChangeAspect="1"/>
+            </wp:cNvGraphicFramePr>
+            <a:graphic xmlns:a="http://schemas.openxmlformats.org/drawingml/2006/main">
+              <a:graphicData uri="http://schemas.openxmlformats.org/drawingml/2006/picture">
+                <pic:pic xmlns:pic="http://schemas.openxmlformats.org/drawingml/2006/picture">
+                  <pic:nvPicPr>
+                    <pic:cNvPr id="1" name=""/>
+                    <pic:cNvPicPr/>
+                  </pic:nvPicPr>
+                  <pic:blipFill>
+                    <a:blip r:embed="rId18"/>
+                    <a:stretch>
+                      <a:fillRect/>
+                    </a:stretch>
+                  </pic:blipFill>
+                  <pic:spPr>
+                    <a:xfrm>
+                      <a:off x="0" y="0"/>
+                      <a:ext cx="3028815" cy="2232518"/>
+                    </a:xfrm>
+                    <a:prstGeom prst="rect">
+                      <a:avLst/>
+                    </a:prstGeom>
+                  </pic:spPr>
+                </pic:pic>
+              </a:graphicData>
+            </a:graphic>
+          </wp:inline>
+        </w:drawing>
+      </w:r>
+    </w:p>
+    <w:p>
+      <w:pPr>
+        <w:rPr>
+          <w:sz w:val="32"/>
+          <w:szCs w:val="32"/>
+        </w:rPr>
+      </w:pPr>
+      <w:r>
+        <w:rPr>
+          <w:sz w:val="32"/>
+          <w:szCs w:val="32"/>
+        </w:rPr>
+        <w:t>Designing The Control Unit</w:t>
+      </w:r>
+    </w:p>
+    <w:p>
+      <w:pPr>
+        <w:rPr>
+          <w:sz w:val="24"/>
+          <w:szCs w:val="24"/>
+        </w:rPr>
+      </w:pPr>
+      <w:r>
+        <w:rPr>
+          <w:noProof/>
+        </w:rPr>
+        <w:drawing>
+          <wp:inline distT="0" distB="0" distL="0" distR="0" wp14:anchorId="0392CA79" wp14:editId="11B28E30">
+            <wp:extent cx="4408854" cy="1828800"/>
+            <wp:effectExtent l="0" t="0" r="0" b="0"/>
+            <wp:docPr id="15" name="Picture 15"/>
+            <wp:cNvGraphicFramePr>
+              <a:graphicFrameLocks xmlns:a="http://schemas.openxmlformats.org/drawingml/2006/main" noChangeAspect="1"/>
+            </wp:cNvGraphicFramePr>
+            <a:graphic xmlns:a="http://schemas.openxmlformats.org/drawingml/2006/main">
+              <a:graphicData uri="http://schemas.openxmlformats.org/drawingml/2006/picture">
+                <pic:pic xmlns:pic="http://schemas.openxmlformats.org/drawingml/2006/picture">
+                  <pic:nvPicPr>
+                    <pic:cNvPr id="1" name=""/>
+                    <pic:cNvPicPr/>
+                  </pic:nvPicPr>
+                  <pic:blipFill>
+                    <a:blip r:embed="rId19"/>
+                    <a:stretch>
+                      <a:fillRect/>
+                    </a:stretch>
+                  </pic:blipFill>
+                  <pic:spPr>
+                    <a:xfrm>
+                      <a:off x="0" y="0"/>
+                      <a:ext cx="4413350" cy="1830665"/>
+                    </a:xfrm>
+                    <a:prstGeom prst="rect">
+                      <a:avLst/>
+                    </a:prstGeom>
+                  </pic:spPr>
+                </pic:pic>
+              </a:graphicData>
+            </a:graphic>
+          </wp:inline>
+        </w:drawing>
+      </w:r>
+    </w:p>
+    <w:p>
+      <w:pPr>
+        <w:rPr>
+          <w:sz w:val="28"/>
+          <w:szCs w:val="28"/>
+        </w:rPr>
+      </w:pPr>
+      <w:r>
+        <w:rPr>
+          <w:sz w:val="28"/>
+          <w:szCs w:val="28"/>
+        </w:rPr>
+        <w:t>Fetch and Decode States</w:t>
+      </w:r>
+    </w:p>
+    <w:p>
+      <w:pPr>
+        <w:rPr>
+          <w:sz w:val="28"/>
+          <w:szCs w:val="28"/>
+        </w:rPr>
+      </w:pPr>
+      <w:r>
+        <w:rPr>
+          <w:noProof/>
+        </w:rPr>
+        <w:drawing>
+          <wp:inline distT="0" distB="0" distL="0" distR="0" wp14:anchorId="2C2022E9" wp14:editId="45D4BE72">
+            <wp:extent cx="3267986" cy="1975781"/>
+            <wp:effectExtent l="0" t="0" r="8890" b="5715"/>
+            <wp:docPr id="16" name="Picture 16"/>
+            <wp:cNvGraphicFramePr>
+              <a:graphicFrameLocks xmlns:a="http://schemas.openxmlformats.org/drawingml/2006/main" noChangeAspect="1"/>
+            </wp:cNvGraphicFramePr>
+            <a:graphic xmlns:a="http://schemas.openxmlformats.org/drawingml/2006/main">
+              <a:graphicData uri="http://schemas.openxmlformats.org/drawingml/2006/picture">
+                <pic:pic xmlns:pic="http://schemas.openxmlformats.org/drawingml/2006/picture">
+                  <pic:nvPicPr>
+                    <pic:cNvPr id="1" name=""/>
+                    <pic:cNvPicPr/>
+                  </pic:nvPicPr>
+                  <pic:blipFill>
+                    <a:blip r:embed="rId20"/>
+                    <a:stretch>
+                      <a:fillRect/>
+                    </a:stretch>
+                  </pic:blipFill>
+                  <pic:spPr>
+                    <a:xfrm>
+                      <a:off x="0" y="0"/>
+                      <a:ext cx="3310739" cy="2001629"/>
+                    </a:xfrm>
+                    <a:prstGeom prst="rect">
+                      <a:avLst/>
+                    </a:prstGeom>
+                  </pic:spPr>
+                </pic:pic>
+              </a:graphicData>
+            </a:graphic>
+          </wp:inline>
+        </w:drawing>
+      </w:r>
+    </w:p>
+    <w:p>
+      <w:pPr>
+        <w:rPr>
+          <w:sz w:val="24"/>
+          <w:szCs w:val="24"/>
+        </w:rPr>
+      </w:pPr>
+      <w:r>
+        <w:rPr>
+          <w:sz w:val="24"/>
+          <w:szCs w:val="24"/>
+        </w:rPr>
+        <w:t>In the first state we set all of the required flags to get the instruction and so, fetch it.</w:t>
+      </w:r>
+    </w:p>
+    <w:p>
+      <w:pPr>
+        <w:rPr>
+          <w:sz w:val="24"/>
+          <w:szCs w:val="24"/>
+        </w:rPr>
+      </w:pPr>
+      <w:r>
+        <w:rPr>
+          <w:sz w:val="24"/>
+          <w:szCs w:val="24"/>
+        </w:rPr>
+        <w:t>In the second state we set all of the required flags to get the A and B registers set and the op code pulled into the con</w:t>
+      </w:r>
+      <w:r>
+        <w:rPr>
+          <w:sz w:val="24"/>
+          <w:szCs w:val="24"/>
+        </w:rPr>
+        <w:t>t</w:t>
+      </w:r>
+      <w:r>
+        <w:rPr>
+          <w:sz w:val="24"/>
+          <w:szCs w:val="24"/>
+        </w:rPr>
+        <w:t xml:space="preserve">rol </w:t>
+      </w:r>
+    </w:p>
+    <w:p>
+      <w:pPr>
+        <w:rPr>
+          <w:sz w:val="24"/>
+          <w:szCs w:val="24"/>
+        </w:rPr>
+      </w:pPr>
+      <w:r>
+        <w:rPr>
+          <w:sz w:val="24"/>
+          <w:szCs w:val="24"/>
+        </w:rPr>
+        <w:t>From there, there are four possible paths.</w:t>
+      </w:r>
+    </w:p>
+    <w:p>
+      <w:pPr>
+        <w:rPr>
+          <w:sz w:val="28"/>
+          <w:szCs w:val="28"/>
+        </w:rPr>
+      </w:pPr>
+      <w:r>
+        <w:rPr>
+          <w:sz w:val="28"/>
+          <w:szCs w:val="28"/>
+        </w:rPr>
+        <w:t xml:space="preserve"> </w:t>
+      </w:r>
+      <w:r>
+        <w:rPr>
+          <w:sz w:val="28"/>
+          <w:szCs w:val="28"/>
+        </w:rPr>
+        <w:t>Memory Access States</w:t>
+      </w:r>
+    </w:p>
+    <w:p>
+      <w:pPr>
+        <w:rPr>
+          <w:sz w:val="24"/>
+          <w:szCs w:val="24"/>
+        </w:rPr>
+      </w:pPr>
+      <w:r>
+        <w:rPr>
+          <w:noProof/>
+        </w:rPr>
+        <w:drawing>
+          <wp:anchor distT="0" distB="0" distL="114300" distR="114300" simplePos="0" relativeHeight="251660288" behindDoc="0" locked="0" layoutInCell="1" allowOverlap="1" wp14:anchorId="05B869B6" wp14:editId="15B1763B">
+            <wp:simplePos x="914400" y="1248355"/>
+            <wp:positionH relativeFrom="column">
+              <wp:align>left</wp:align>
+            </wp:positionH>
+            <wp:positionV relativeFrom="paragraph">
+              <wp:align>top</wp:align>
+            </wp:positionV>
+            <wp:extent cx="2663687" cy="2785687"/>
+            <wp:effectExtent l="0" t="0" r="3810" b="0"/>
+            <wp:wrapSquare wrapText="bothSides"/>
+            <wp:docPr id="17" name="Picture 17"/>
+            <wp:cNvGraphicFramePr>
+              <a:graphicFrameLocks xmlns:a="http://schemas.openxmlformats.org/drawingml/2006/main" noChangeAspect="1"/>
+            </wp:cNvGraphicFramePr>
+            <a:graphic xmlns:a="http://schemas.openxmlformats.org/drawingml/2006/main">
+              <a:graphicData uri="http://schemas.openxmlformats.org/drawingml/2006/picture">
+                <pic:pic xmlns:pic="http://schemas.openxmlformats.org/drawingml/2006/picture">
+                  <pic:nvPicPr>
+                    <pic:cNvPr id="1" name=""/>
+                    <pic:cNvPicPr/>
+                  </pic:nvPicPr>
+                  <pic:blipFill>
+                    <a:blip r:embed="rId21">
+                      <a:extLst>
+                        <a:ext uri="{28A0092B-C50C-407E-A947-70E740481C1C}">
+                          <a14:useLocalDpi xmlns:a14="http://schemas.microsoft.com/office/drawing/2010/main" val="0"/>
+                        </a:ext>
+                      </a:extLst>
+                    </a:blip>
+                    <a:stretch>
+                      <a:fillRect/>
+                    </a:stretch>
+                  </pic:blipFill>
+                  <pic:spPr>
+                    <a:xfrm>
+                      <a:off x="0" y="0"/>
+                      <a:ext cx="2663687" cy="2785687"/>
+                    </a:xfrm>
+                    <a:prstGeom prst="rect">
+                      <a:avLst/>
+                    </a:prstGeom>
+                  </pic:spPr>
+                </pic:pic>
+              </a:graphicData>
+            </a:graphic>
+          </wp:anchor>
+        </w:drawing>
+      </w:r>
+      <w:r>
+        <w:rPr>
+          <w:sz w:val="24"/>
+          <w:szCs w:val="24"/>
+        </w:rPr>
+        <w:t>In the memory access states we start by computing the address and then have two options, save or load.</w:t>
+      </w:r>
+    </w:p>
+    <w:p>
+      <w:pPr>
+        <w:rPr>
+          <w:sz w:val="24"/>
+          <w:szCs w:val="24"/>
+        </w:rPr>
+      </w:pPr>
+      <w:r>
+        <w:rPr>
+          <w:sz w:val="24"/>
+          <w:szCs w:val="24"/>
+        </w:rPr>
+        <w:t xml:space="preserve">On the save path we write the memory and then </w:t>
+      </w:r>
+      <w:r>
+        <w:rPr>
+          <w:sz w:val="24"/>
+          <w:szCs w:val="24"/>
+        </w:rPr>
+        <w:t>go back to the fetch state</w:t>
+      </w:r>
+      <w:r>
+        <w:rPr>
+          <w:sz w:val="24"/>
+          <w:szCs w:val="24"/>
+        </w:rPr>
+        <w:t xml:space="preserve"> (finishing in 4 cycles)</w:t>
+      </w:r>
+    </w:p>
+    <w:p>
+      <w:pPr>
+        <w:rPr>
+          <w:sz w:val="28"/>
+          <w:szCs w:val="28"/>
+        </w:rPr>
+      </w:pPr>
+      <w:r>
+        <w:rPr>
+          <w:sz w:val="24"/>
+          <w:szCs w:val="24"/>
+        </w:rPr>
+        <w:t>On the load path, we read the memory into the memory data register and then next cycle move that value into the destination register</w:t>
+      </w:r>
+      <w:r>
+        <w:rPr>
+          <w:sz w:val="24"/>
+          <w:szCs w:val="24"/>
+        </w:rPr>
+        <w:t xml:space="preserve"> a</w:t>
+      </w:r>
+      <w:r>
+        <w:rPr>
+          <w:sz w:val="24"/>
+          <w:szCs w:val="24"/>
+        </w:rPr>
+        <w:t>nd then go back to the fetch state</w:t>
+      </w:r>
+      <w:r>
+        <w:rPr>
+          <w:sz w:val="24"/>
+          <w:szCs w:val="24"/>
+        </w:rPr>
+        <w:t xml:space="preserve"> (finishing in 5 cycles).</w:t>
+      </w:r>
+      <w:r>
+        <w:rPr>
+          <w:sz w:val="24"/>
+          <w:szCs w:val="24"/>
+        </w:rPr>
+        <w:br w:type="textWrapping" w:clear="all"/>
+      </w:r>
+      <w:r>
+        <w:rPr>
+          <w:sz w:val="28"/>
+          <w:szCs w:val="28"/>
+        </w:rPr>
+        <w:t>R-Type Instruction States</w:t>
+      </w:r>
+    </w:p>
+    <w:p>
+      <w:pPr>
+        <w:rPr>
+          <w:sz w:val="24"/>
+          <w:szCs w:val="24"/>
+        </w:rPr>
+      </w:pPr>
+      <w:r>
+        <w:rPr>
+          <w:noProof/>
+        </w:rPr>
+        <w:drawing>
+          <wp:anchor distT="0" distB="0" distL="114300" distR="114300" simplePos="0" relativeHeight="251661312" behindDoc="0" locked="0" layoutInCell="1" allowOverlap="1" wp14:anchorId="3CFF6D7B" wp14:editId="1F7EB9E3">
+            <wp:simplePos x="914400" y="4373217"/>
+            <wp:positionH relativeFrom="column">
+              <wp:align>left</wp:align>
+            </wp:positionH>
+            <wp:positionV relativeFrom="paragraph">
+              <wp:align>top</wp:align>
+            </wp:positionV>
+            <wp:extent cx="2183064" cy="2560320"/>
+            <wp:effectExtent l="0" t="0" r="8255" b="0"/>
+            <wp:wrapSquare wrapText="bothSides"/>
+            <wp:docPr id="18" name="Picture 18"/>
+            <wp:cNvGraphicFramePr>
+              <a:graphicFrameLocks xmlns:a="http://schemas.openxmlformats.org/drawingml/2006/main" noChangeAspect="1"/>
+            </wp:cNvGraphicFramePr>
+            <a:graphic xmlns:a="http://schemas.openxmlformats.org/drawingml/2006/main">
+              <a:graphicData uri="http://schemas.openxmlformats.org/drawingml/2006/picture">
+                <pic:pic xmlns:pic="http://schemas.openxmlformats.org/drawingml/2006/picture">
+                  <pic:nvPicPr>
+                    <pic:cNvPr id="1" name=""/>
+                    <pic:cNvPicPr/>
+                  </pic:nvPicPr>
+                  <pic:blipFill>
+                    <a:blip r:embed="rId22">
+                      <a:extLst>
+                        <a:ext uri="{28A0092B-C50C-407E-A947-70E740481C1C}">
+                          <a14:useLocalDpi xmlns:a14="http://schemas.microsoft.com/office/drawing/2010/main" val="0"/>
+                        </a:ext>
+                      </a:extLst>
+                    </a:blip>
+                    <a:stretch>
+                      <a:fillRect/>
+                    </a:stretch>
+                  </pic:blipFill>
+                  <pic:spPr>
+                    <a:xfrm>
+                      <a:off x="0" y="0"/>
+                      <a:ext cx="2183064" cy="2560320"/>
+                    </a:xfrm>
+                    <a:prstGeom prst="rect">
+                      <a:avLst/>
+                    </a:prstGeom>
+                  </pic:spPr>
+                </pic:pic>
+              </a:graphicData>
+            </a:graphic>
+          </wp:anchor>
+        </w:drawing>
+      </w:r>
+      <w:r>
+        <w:rPr>
+          <w:sz w:val="24"/>
+          <w:szCs w:val="24"/>
+        </w:rPr>
+        <w:t xml:space="preserve">For R instructions </w:t>
+      </w:r>
+      <w:r>
+        <w:rPr>
+          <w:sz w:val="24"/>
+          <w:szCs w:val="24"/>
+        </w:rPr>
+        <w:t>we load the A and B registers and execute the operation specified by the ALUOp codes.</w:t>
+      </w:r>
+    </w:p>
+    <w:p>
+      <w:pPr>
+        <w:rPr>
+          <w:sz w:val="24"/>
+          <w:szCs w:val="24"/>
+        </w:rPr>
+      </w:pPr>
+      <w:r>
+        <w:rPr>
+          <w:sz w:val="24"/>
+          <w:szCs w:val="24"/>
+        </w:rPr>
+        <w:t>Then we move the value now stored in the ALUOut register into the destination register</w:t>
+      </w:r>
+      <w:r>
+        <w:rPr>
+          <w:sz w:val="24"/>
+          <w:szCs w:val="24"/>
+        </w:rPr>
+        <w:t xml:space="preserve"> and go back to the fetch state. </w:t>
+      </w:r>
+    </w:p>
+    <w:p>
+      <w:pPr>
+        <w:rPr>
+          <w:sz w:val="24"/>
+          <w:szCs w:val="24"/>
+        </w:rPr>
+      </w:pPr>
+      <w:r>
+        <w:rPr>
+          <w:sz w:val="24"/>
+          <w:szCs w:val="24"/>
+        </w:rPr>
+        <w:br w:type="textWrapping" w:clear="all"/>
+      </w:r>
+      <w:r>
+        <w:rPr>
+          <w:sz w:val="28"/>
+          <w:szCs w:val="28"/>
+        </w:rPr>
+        <w:t>Branch Resolution States</w:t>
+      </w:r>
+    </w:p>
+    <w:p>
+      <w:pPr>
+        <w:rPr>
+          <w:sz w:val="24"/>
+          <w:szCs w:val="24"/>
+        </w:rPr>
+      </w:pPr>
+      <w:r>
+        <w:rPr>
+          <w:noProof/>
+        </w:rPr>
+        <w:drawing>
+          <wp:anchor distT="0" distB="0" distL="114300" distR="114300" simplePos="0" relativeHeight="251662336" behindDoc="0" locked="0" layoutInCell="1" allowOverlap="1" wp14:anchorId="1416FECE" wp14:editId="5B04A711">
+            <wp:simplePos x="914400" y="7267492"/>
+            <wp:positionH relativeFrom="column">
+              <wp:align>left</wp:align>
+            </wp:positionH>
+            <wp:positionV relativeFrom="paragraph">
+              <wp:align>top</wp:align>
+            </wp:positionV>
+            <wp:extent cx="3072348" cy="2122998"/>
+            <wp:effectExtent l="0" t="0" r="0" b="0"/>
+            <wp:wrapSquare wrapText="bothSides"/>
+            <wp:docPr id="19" name="Picture 19"/>
+            <wp:cNvGraphicFramePr>
+              <a:graphicFrameLocks xmlns:a="http://schemas.openxmlformats.org/drawingml/2006/main" noChangeAspect="1"/>
+            </wp:cNvGraphicFramePr>
+            <a:graphic xmlns:a="http://schemas.openxmlformats.org/drawingml/2006/main">
+              <a:graphicData uri="http://schemas.openxmlformats.org/drawingml/2006/picture">
+                <pic:pic xmlns:pic="http://schemas.openxmlformats.org/drawingml/2006/picture">
+                  <pic:nvPicPr>
+                    <pic:cNvPr id="1" name=""/>
+                    <pic:cNvPicPr/>
+                  </pic:nvPicPr>
+                  <pic:blipFill>
+                    <a:blip r:embed="rId23">
+                      <a:extLst>
+                        <a:ext uri="{28A0092B-C50C-407E-A947-70E740481C1C}">
+                          <a14:useLocalDpi xmlns:a14="http://schemas.microsoft.com/office/drawing/2010/main" val="0"/>
+                        </a:ext>
+                      </a:extLst>
+                    </a:blip>
+                    <a:stretch>
+                      <a:fillRect/>
+                    </a:stretch>
+                  </pic:blipFill>
+                  <pic:spPr>
+                    <a:xfrm>
+                      <a:off x="0" y="0"/>
+                      <a:ext cx="3072348" cy="2122998"/>
+                    </a:xfrm>
+                    <a:prstGeom prst="rect">
+                      <a:avLst/>
+                    </a:prstGeom>
+                  </pic:spPr>
+                </pic:pic>
+              </a:graphicData>
+            </a:graphic>
+          </wp:anchor>
+        </w:drawing>
+      </w:r>
+      <w:r>
+        <w:rPr>
+          <w:sz w:val="24"/>
+          <w:szCs w:val="24"/>
+        </w:rPr>
+        <w:t>For Branches (in this case branch if equal) the appropriate flags are set to calculate if the branch should be taken and move the pre-calculated address from ALUOut to the PC</w:t>
+      </w:r>
+      <w:r>
+        <w:rPr>
+          <w:sz w:val="24"/>
+          <w:szCs w:val="24"/>
+        </w:rPr>
+        <w:t xml:space="preserve"> and then return to the fetch state.</w:t>
+      </w:r>
+      <w:r>
+        <w:rPr>
+          <w:sz w:val="24"/>
+          <w:szCs w:val="24"/>
+        </w:rPr>
+        <w:br w:type="textWrapping" w:clear="all"/>
+      </w:r>
+    </w:p>
+    <w:p>
+      <w:pPr>
+        <w:rPr>
+          <w:sz w:val="28"/>
+          <w:szCs w:val="28"/>
+        </w:rPr>
+      </w:pPr>
+      <w:r>
+        <w:rPr>
+          <w:sz w:val="28"/>
+          <w:szCs w:val="28"/>
+        </w:rPr>
+        <w:t>Jump Resolution States</w:t>
+      </w:r>
+    </w:p>
+    <w:p>
+      <w:pPr>
+        <w:rPr>
+          <w:sz w:val="28"/>
+          <w:szCs w:val="28"/>
+        </w:rPr>
+      </w:pPr>
+      <w:r>
+        <w:rPr>
+          <w:noProof/>
+        </w:rPr>
+        <w:drawing>
+          <wp:anchor distT="0" distB="0" distL="114300" distR="114300" simplePos="0" relativeHeight="251663360" behindDoc="0" locked="0" layoutInCell="1" allowOverlap="1" wp14:anchorId="08A916E7" wp14:editId="09E868DA">
+            <wp:simplePos x="914400" y="1248355"/>
+            <wp:positionH relativeFrom="column">
+              <wp:align>left</wp:align>
+            </wp:positionH>
+            <wp:positionV relativeFrom="paragraph">
+              <wp:align>top</wp:align>
+            </wp:positionV>
+            <wp:extent cx="2027583" cy="1972513"/>
+            <wp:effectExtent l="0" t="0" r="0" b="8890"/>
+            <wp:wrapSquare wrapText="bothSides"/>
+            <wp:docPr id="20" name="Picture 20"/>
+            <wp:cNvGraphicFramePr>
+              <a:graphicFrameLocks xmlns:a="http://schemas.openxmlformats.org/drawingml/2006/main" noChangeAspect="1"/>
+            </wp:cNvGraphicFramePr>
+            <a:graphic xmlns:a="http://schemas.openxmlformats.org/drawingml/2006/main">
+              <a:graphicData uri="http://schemas.openxmlformats.org/drawingml/2006/picture">
+                <pic:pic xmlns:pic="http://schemas.openxmlformats.org/drawingml/2006/picture">
+                  <pic:nvPicPr>
+                    <pic:cNvPr id="1" name=""/>
+                    <pic:cNvPicPr/>
+                  </pic:nvPicPr>
+                  <pic:blipFill>
+                    <a:blip r:embed="rId24">
+                      <a:extLst>
+                        <a:ext uri="{28A0092B-C50C-407E-A947-70E740481C1C}">
+                          <a14:useLocalDpi xmlns:a14="http://schemas.microsoft.com/office/drawing/2010/main" val="0"/>
+                        </a:ext>
+                      </a:extLst>
+                    </a:blip>
+                    <a:stretch>
+                      <a:fillRect/>
+                    </a:stretch>
+                  </pic:blipFill>
+                  <pic:spPr>
+                    <a:xfrm>
+                      <a:off x="0" y="0"/>
+                      <a:ext cx="2027583" cy="1972513"/>
+                    </a:xfrm>
+                    <a:prstGeom prst="rect">
+                      <a:avLst/>
+                    </a:prstGeom>
+                  </pic:spPr>
+                </pic:pic>
+              </a:graphicData>
+            </a:graphic>
+          </wp:anchor>
+        </w:drawing>
+      </w:r>
+      <w:r>
+        <w:rPr>
+          <w:sz w:val="24"/>
+          <w:szCs w:val="24"/>
+        </w:rPr>
+        <w:t>The value of the program counter is set to the appropriate value and then it returns to the fetch state.</w:t>
+      </w:r>
+      <w:r>
+        <w:rPr>
+          <w:sz w:val="24"/>
+          <w:szCs w:val="24"/>
+        </w:rPr>
+        <w:br w:type="textWrapping" w:clear="all"/>
+      </w:r>
+      <w:r>
+        <w:rPr>
+          <w:sz w:val="28"/>
+          <w:szCs w:val="28"/>
+        </w:rPr>
+        <w:t>All Together</w:t>
+      </w:r>
+    </w:p>
+    <w:p>
+      <w:pPr>
+        <w:rPr>
+          <w:sz w:val="24"/>
+          <w:szCs w:val="24"/>
+        </w:rPr>
+      </w:pPr>
+      <w:r>
+        <w:rPr>
+          <w:noProof/>
+        </w:rPr>
+        <w:drawing>
+          <wp:inline distT="0" distB="0" distL="0" distR="0" wp14:anchorId="079BB678" wp14:editId="6367154B">
+            <wp:extent cx="3029447" cy="2547474"/>
+            <wp:effectExtent l="0" t="0" r="0" b="5715"/>
+            <wp:docPr id="21" name="Picture 21"/>
+            <wp:cNvGraphicFramePr>
+              <a:graphicFrameLocks xmlns:a="http://schemas.openxmlformats.org/drawingml/2006/main" noChangeAspect="1"/>
+            </wp:cNvGraphicFramePr>
+            <a:graphic xmlns:a="http://schemas.openxmlformats.org/drawingml/2006/main">
+              <a:graphicData uri="http://schemas.openxmlformats.org/drawingml/2006/picture">
+                <pic:pic xmlns:pic="http://schemas.openxmlformats.org/drawingml/2006/picture">
+                  <pic:nvPicPr>
+                    <pic:cNvPr id="1" name=""/>
+                    <pic:cNvPicPr/>
+                  </pic:nvPicPr>
+                  <pic:blipFill>
+                    <a:blip r:embed="rId25"/>
+                    <a:stretch>
+                      <a:fillRect/>
+                    </a:stretch>
+                  </pic:blipFill>
+                  <pic:spPr>
+                    <a:xfrm>
+                      <a:off x="0" y="0"/>
+                      <a:ext cx="3047634" cy="2562768"/>
+                    </a:xfrm>
+                    <a:prstGeom prst="rect">
+                      <a:avLst/>
+                    </a:prstGeom>
+                  </pic:spPr>
+                </pic:pic>
+              </a:graphicData>
+            </a:graphic>
+          </wp:inline>
+        </w:drawing>
+      </w:r>
+    </w:p>
+    <w:p>
+      <w:pPr>
+        <w:rPr>
+          <w:sz w:val="32"/>
+          <w:szCs w:val="32"/>
+        </w:rPr>
+      </w:pPr>
+      <w:r>
+        <w:rPr>
+          <w:sz w:val="32"/>
+          <w:szCs w:val="32"/>
+        </w:rPr>
+        <w:t>Implications of Processor Design Choices</w:t>
+      </w:r>
+    </w:p>
+    <w:p>
+      <w:pPr>
+        <w:rPr>
+          <w:sz w:val="24"/>
+          <w:szCs w:val="24"/>
+        </w:rPr>
+      </w:pPr>
+      <w:r>
+        <w:rPr>
+          <w:sz w:val="24"/>
+          <w:szCs w:val="24"/>
+        </w:rPr>
+        <w:t>Execution time = instruction count * cycles per instruction * cycle time.</w:t>
+      </w:r>
+    </w:p>
+    <w:p>
+      <w:pPr>
+        <w:rPr>
+          <w:sz w:val="24"/>
+          <w:szCs w:val="24"/>
+        </w:rPr>
+      </w:pPr>
+      <w:r>
+        <w:rPr>
+          <w:sz w:val="24"/>
+          <w:szCs w:val="24"/>
+        </w:rPr>
+        <w:t>The instruction count depends on the program no matter what</w:t>
+      </w:r>
+    </w:p>
+    <w:p>
+      <w:pPr>
+        <w:rPr>
+          <w:sz w:val="24"/>
+          <w:szCs w:val="24"/>
+        </w:rPr>
+      </w:pPr>
+      <w:r>
+        <w:rPr>
+          <w:sz w:val="24"/>
+          <w:szCs w:val="24"/>
+        </w:rPr>
+        <w:t>In a single-cycle processor the number of cycles per instruction is always 1 but the cycle time always has to be as long as the longest possible instruction, which is the load</w:t>
+      </w:r>
+    </w:p>
+    <w:p>
+      <w:pPr>
+        <w:rPr>
+          <w:sz w:val="24"/>
+          <w:szCs w:val="24"/>
+        </w:rPr>
+      </w:pPr>
+      <w:r>
+        <w:rPr>
+          <w:sz w:val="24"/>
+          <w:szCs w:val="24"/>
+        </w:rPr>
+        <w:t>In a multi-cycle processor the number of cycles changes for each instruction and ranges from 3 to 5 and the cycle time can be much shorter than needed for a single-cycle processor allowing it to run faster</w:t>
+      </w:r>
+      <w:r>
+        <w:rPr>
+          <w:sz w:val="24"/>
+          <w:szCs w:val="24"/>
+        </w:rPr>
+        <w:t>, though there are limits to the speed increase.</w:t>
+      </w:r>
+      <w:r>
+        <w:rPr>
+          <w:sz w:val="24"/>
+          <w:szCs w:val="24"/>
+        </w:rPr>
+        <w:t xml:space="preserve"> </w:t>
+      </w:r>
     </w:p>
     <w:sectPr>
-      <w:headerReference w:type="default" r:id="rId8"/>
+      <w:headerReference w:type="even" r:id="rId26"/>
+      <w:headerReference w:type="default" r:id="rId27"/>
+      <w:footerReference w:type="even" r:id="rId28"/>
+      <w:footerReference w:type="default" r:id="rId29"/>
+      <w:headerReference w:type="first" r:id="rId30"/>
+      <w:footerReference w:type="first" r:id="rId31"/>
       <w:pgSz w:w="11906" w:h="16838"/>
       <w:pgMar w:top="1440" w:right="1440" w:bottom="1440" w:left="1440" w:header="708" w:footer="708" w:gutter="0"/>
       <w:cols w:space="708"/>
@@ -197,6 +1958,36 @@
 </w:endnotes>
 </file>
 
+<file path=word/footer1.xml><?xml version="1.0" encoding="utf-8"?>
+<w:ftr xmlns:wpc="http://schemas.microsoft.com/office/word/2010/wordprocessingCanvas" xmlns:cx="http://schemas.microsoft.com/office/drawing/2014/chartex" xmlns:cx1="http://schemas.microsoft.com/office/drawing/2015/9/8/chartex" xmlns:cx2="http://schemas.microsoft.com/office/drawing/2015/10/21/chartex" xmlns:cx3="http://schemas.microsoft.com/office/drawing/2016/5/9/chartex" xmlns:cx4="http://schemas.microsoft.com/office/drawing/2016/5/10/chartex" xmlns:cx5="http://schemas.microsoft.com/office/drawing/2016/5/11/chartex" xmlns:cx6="http://schemas.microsoft.com/office/drawing/2016/5/12/chartex" xmlns:cx7="http://schemas.microsoft.com/office/drawing/2016/5/13/chartex" xmlns:cx8="http://schemas.microsoft.com/office/drawing/2016/5/14/chartex" xmlns:mc="http://schemas.openxmlformats.org/markup-compatibility/2006" xmlns:aink="http://schemas.microsoft.com/office/drawing/2016/ink" xmlns:am3d="http://schemas.microsoft.com/office/drawing/2017/model3d" xmlns:o="urn:schemas-microsoft-com:office:office" xmlns:r="http://schemas.openxmlformats.org/officeDocument/2006/relationships" xmlns:m="http://schemas.openxmlformats.org/officeDocument/2006/math" xmlns:v="urn:schemas-microsoft-com:vml" xmlns:wp14="http://schemas.microsoft.com/office/word/2010/wordprocessingDrawing" xmlns:wp="http://schemas.openxmlformats.org/drawingml/2006/wordprocessingDrawing" xmlns:w10="urn:schemas-microsoft-com:office:word" xmlns:w="http://schemas.openxmlformats.org/wordprocessingml/2006/main" xmlns:w14="http://schemas.microsoft.com/office/word/2010/wordml" xmlns:w15="http://schemas.microsoft.com/office/word/2012/wordml" xmlns:w16cid="http://schemas.microsoft.com/office/word/2016/wordml/cid" xmlns:w16se="http://schemas.microsoft.com/office/word/2015/wordml/symex" xmlns:wpg="http://schemas.microsoft.com/office/word/2010/wordprocessingGroup" xmlns:wpi="http://schemas.microsoft.com/office/word/2010/wordprocessingInk" xmlns:wne="http://schemas.microsoft.com/office/word/2006/wordml" xmlns:wps="http://schemas.microsoft.com/office/word/2010/wordprocessingShape" mc:Ignorable="w14 w15 w16se w16cid wp14">
+  <w:p>
+    <w:pPr>
+      <w:pStyle w:val="Footer"/>
+    </w:pPr>
+  </w:p>
+</w:ftr>
+</file>
+
+<file path=word/footer2.xml><?xml version="1.0" encoding="utf-8"?>
+<w:ftr xmlns:wpc="http://schemas.microsoft.com/office/word/2010/wordprocessingCanvas" xmlns:cx="http://schemas.microsoft.com/office/drawing/2014/chartex" xmlns:cx1="http://schemas.microsoft.com/office/drawing/2015/9/8/chartex" xmlns:cx2="http://schemas.microsoft.com/office/drawing/2015/10/21/chartex" xmlns:cx3="http://schemas.microsoft.com/office/drawing/2016/5/9/chartex" xmlns:cx4="http://schemas.microsoft.com/office/drawing/2016/5/10/chartex" xmlns:cx5="http://schemas.microsoft.com/office/drawing/2016/5/11/chartex" xmlns:cx6="http://schemas.microsoft.com/office/drawing/2016/5/12/chartex" xmlns:cx7="http://schemas.microsoft.com/office/drawing/2016/5/13/chartex" xmlns:cx8="http://schemas.microsoft.com/office/drawing/2016/5/14/chartex" xmlns:mc="http://schemas.openxmlformats.org/markup-compatibility/2006" xmlns:aink="http://schemas.microsoft.com/office/drawing/2016/ink" xmlns:am3d="http://schemas.microsoft.com/office/drawing/2017/model3d" xmlns:o="urn:schemas-microsoft-com:office:office" xmlns:r="http://schemas.openxmlformats.org/officeDocument/2006/relationships" xmlns:m="http://schemas.openxmlformats.org/officeDocument/2006/math" xmlns:v="urn:schemas-microsoft-com:vml" xmlns:wp14="http://schemas.microsoft.com/office/word/2010/wordprocessingDrawing" xmlns:wp="http://schemas.openxmlformats.org/drawingml/2006/wordprocessingDrawing" xmlns:w10="urn:schemas-microsoft-com:office:word" xmlns:w="http://schemas.openxmlformats.org/wordprocessingml/2006/main" xmlns:w14="http://schemas.microsoft.com/office/word/2010/wordml" xmlns:w15="http://schemas.microsoft.com/office/word/2012/wordml" xmlns:w16cid="http://schemas.microsoft.com/office/word/2016/wordml/cid" xmlns:w16se="http://schemas.microsoft.com/office/word/2015/wordml/symex" xmlns:wpg="http://schemas.microsoft.com/office/word/2010/wordprocessingGroup" xmlns:wpi="http://schemas.microsoft.com/office/word/2010/wordprocessingInk" xmlns:wne="http://schemas.microsoft.com/office/word/2006/wordml" xmlns:wps="http://schemas.microsoft.com/office/word/2010/wordprocessingShape" mc:Ignorable="w14 w15 w16se w16cid wp14">
+  <w:p>
+    <w:pPr>
+      <w:pStyle w:val="Footer"/>
+    </w:pPr>
+  </w:p>
+</w:ftr>
+</file>
+
+<file path=word/footer3.xml><?xml version="1.0" encoding="utf-8"?>
+<w:ftr xmlns:wpc="http://schemas.microsoft.com/office/word/2010/wordprocessingCanvas" xmlns:cx="http://schemas.microsoft.com/office/drawing/2014/chartex" xmlns:cx1="http://schemas.microsoft.com/office/drawing/2015/9/8/chartex" xmlns:cx2="http://schemas.microsoft.com/office/drawing/2015/10/21/chartex" xmlns:cx3="http://schemas.microsoft.com/office/drawing/2016/5/9/chartex" xmlns:cx4="http://schemas.microsoft.com/office/drawing/2016/5/10/chartex" xmlns:cx5="http://schemas.microsoft.com/office/drawing/2016/5/11/chartex" xmlns:cx6="http://schemas.microsoft.com/office/drawing/2016/5/12/chartex" xmlns:cx7="http://schemas.microsoft.com/office/drawing/2016/5/13/chartex" xmlns:cx8="http://schemas.microsoft.com/office/drawing/2016/5/14/chartex" xmlns:mc="http://schemas.openxmlformats.org/markup-compatibility/2006" xmlns:aink="http://schemas.microsoft.com/office/drawing/2016/ink" xmlns:am3d="http://schemas.microsoft.com/office/drawing/2017/model3d" xmlns:o="urn:schemas-microsoft-com:office:office" xmlns:r="http://schemas.openxmlformats.org/officeDocument/2006/relationships" xmlns:m="http://schemas.openxmlformats.org/officeDocument/2006/math" xmlns:v="urn:schemas-microsoft-com:vml" xmlns:wp14="http://schemas.microsoft.com/office/word/2010/wordprocessingDrawing" xmlns:wp="http://schemas.openxmlformats.org/drawingml/2006/wordprocessingDrawing" xmlns:w10="urn:schemas-microsoft-com:office:word" xmlns:w="http://schemas.openxmlformats.org/wordprocessingml/2006/main" xmlns:w14="http://schemas.microsoft.com/office/word/2010/wordml" xmlns:w15="http://schemas.microsoft.com/office/word/2012/wordml" xmlns:w16cid="http://schemas.microsoft.com/office/word/2016/wordml/cid" xmlns:w16se="http://schemas.microsoft.com/office/word/2015/wordml/symex" xmlns:wpg="http://schemas.microsoft.com/office/word/2010/wordprocessingGroup" xmlns:wpi="http://schemas.microsoft.com/office/word/2010/wordprocessingInk" xmlns:wne="http://schemas.microsoft.com/office/word/2006/wordml" xmlns:wps="http://schemas.microsoft.com/office/word/2010/wordprocessingShape" mc:Ignorable="w14 w15 w16se w16cid wp14">
+  <w:p>
+    <w:pPr>
+      <w:pStyle w:val="Footer"/>
+    </w:pPr>
+  </w:p>
+</w:ftr>
+</file>
+
 <file path=word/footnotes.xml><?xml version="1.0" encoding="utf-8"?>
 <w:footnotes xmlns:wpc="http://schemas.microsoft.com/office/word/2010/wordprocessingCanvas" xmlns:cx="http://schemas.microsoft.com/office/drawing/2014/chartex" xmlns:cx1="http://schemas.microsoft.com/office/drawing/2015/9/8/chartex" xmlns:cx2="http://schemas.microsoft.com/office/drawing/2015/10/21/chartex" xmlns:cx3="http://schemas.microsoft.com/office/drawing/2016/5/9/chartex" xmlns:cx4="http://schemas.microsoft.com/office/drawing/2016/5/10/chartex" xmlns:cx5="http://schemas.microsoft.com/office/drawing/2016/5/11/chartex" xmlns:cx6="http://schemas.microsoft.com/office/drawing/2016/5/12/chartex" xmlns:cx7="http://schemas.microsoft.com/office/drawing/2016/5/13/chartex" xmlns:cx8="http://schemas.microsoft.com/office/drawing/2016/5/14/chartex" xmlns:mc="http://schemas.openxmlformats.org/markup-compatibility/2006" xmlns:aink="http://schemas.microsoft.com/office/drawing/2016/ink" xmlns:am3d="http://schemas.microsoft.com/office/drawing/2017/model3d" xmlns:o="urn:schemas-microsoft-com:office:office" xmlns:r="http://schemas.openxmlformats.org/officeDocument/2006/relationships" xmlns:m="http://schemas.openxmlformats.org/officeDocument/2006/math" xmlns:v="urn:schemas-microsoft-com:vml" xmlns:wp14="http://schemas.microsoft.com/office/word/2010/wordprocessingDrawing" xmlns:wp="http://schemas.openxmlformats.org/drawingml/2006/wordprocessingDrawing" xmlns:w10="urn:schemas-microsoft-com:office:word" xmlns:w="http://schemas.openxmlformats.org/wordprocessingml/2006/main" xmlns:w14="http://schemas.microsoft.com/office/word/2010/wordml" xmlns:w15="http://schemas.microsoft.com/office/word/2012/wordml" xmlns:w16cid="http://schemas.microsoft.com/office/word/2016/wordml/cid" xmlns:w16se="http://schemas.microsoft.com/office/word/2015/wordml/symex" xmlns:wpg="http://schemas.microsoft.com/office/word/2010/wordprocessingGroup" xmlns:wpi="http://schemas.microsoft.com/office/word/2010/wordprocessingInk" xmlns:wne="http://schemas.microsoft.com/office/word/2006/wordml" xmlns:wps="http://schemas.microsoft.com/office/word/2010/wordprocessingShape" mc:Ignorable="w14 w15 w16se w16cid wp14">
   <w:footnote w:type="separator" w:id="-1">
@@ -228,11 +2019,161 @@
     <w:pPr>
       <w:pStyle w:val="Header"/>
     </w:pPr>
+  </w:p>
+</w:hdr>
+</file>
+
+<file path=word/header2.xml><?xml version="1.0" encoding="utf-8"?>
+<w:hdr xmlns:wpc="http://schemas.microsoft.com/office/word/2010/wordprocessingCanvas" xmlns:cx="http://schemas.microsoft.com/office/drawing/2014/chartex" xmlns:cx1="http://schemas.microsoft.com/office/drawing/2015/9/8/chartex" xmlns:cx2="http://schemas.microsoft.com/office/drawing/2015/10/21/chartex" xmlns:cx3="http://schemas.microsoft.com/office/drawing/2016/5/9/chartex" xmlns:cx4="http://schemas.microsoft.com/office/drawing/2016/5/10/chartex" xmlns:cx5="http://schemas.microsoft.com/office/drawing/2016/5/11/chartex" xmlns:cx6="http://schemas.microsoft.com/office/drawing/2016/5/12/chartex" xmlns:cx7="http://schemas.microsoft.com/office/drawing/2016/5/13/chartex" xmlns:cx8="http://schemas.microsoft.com/office/drawing/2016/5/14/chartex" xmlns:mc="http://schemas.openxmlformats.org/markup-compatibility/2006" xmlns:aink="http://schemas.microsoft.com/office/drawing/2016/ink" xmlns:am3d="http://schemas.microsoft.com/office/drawing/2017/model3d" xmlns:o="urn:schemas-microsoft-com:office:office" xmlns:r="http://schemas.openxmlformats.org/officeDocument/2006/relationships" xmlns:m="http://schemas.openxmlformats.org/officeDocument/2006/math" xmlns:v="urn:schemas-microsoft-com:vml" xmlns:wp14="http://schemas.microsoft.com/office/word/2010/wordprocessingDrawing" xmlns:wp="http://schemas.openxmlformats.org/drawingml/2006/wordprocessingDrawing" xmlns:w10="urn:schemas-microsoft-com:office:word" xmlns:w="http://schemas.openxmlformats.org/wordprocessingml/2006/main" xmlns:w14="http://schemas.microsoft.com/office/word/2010/wordml" xmlns:w15="http://schemas.microsoft.com/office/word/2012/wordml" xmlns:w16cid="http://schemas.microsoft.com/office/word/2016/wordml/cid" xmlns:w16se="http://schemas.microsoft.com/office/word/2015/wordml/symex" xmlns:wpg="http://schemas.microsoft.com/office/word/2010/wordprocessingGroup" xmlns:wpi="http://schemas.microsoft.com/office/word/2010/wordprocessingInk" xmlns:wne="http://schemas.microsoft.com/office/word/2006/wordml" xmlns:wps="http://schemas.microsoft.com/office/word/2010/wordprocessingShape" mc:Ignorable="w14 w15 w16se w16cid wp14">
+  <w:p>
+    <w:pPr>
+      <w:pStyle w:val="Header"/>
+    </w:pPr>
     <w:r>
       <w:t>Yannik Nelson</w:t>
     </w:r>
+    <w:r>
+      <w:tab/>
+    </w:r>
+    <w:r>
+      <w:tab/>
+      <w:t>1/11/19</w:t>
+    </w:r>
+    <w:bookmarkStart w:id="0" w:name="_GoBack"/>
+    <w:bookmarkEnd w:id="0"/>
   </w:p>
 </w:hdr>
+</file>
+
+<file path=word/header3.xml><?xml version="1.0" encoding="utf-8"?>
+<w:hdr xmlns:wpc="http://schemas.microsoft.com/office/word/2010/wordprocessingCanvas" xmlns:cx="http://schemas.microsoft.com/office/drawing/2014/chartex" xmlns:cx1="http://schemas.microsoft.com/office/drawing/2015/9/8/chartex" xmlns:cx2="http://schemas.microsoft.com/office/drawing/2015/10/21/chartex" xmlns:cx3="http://schemas.microsoft.com/office/drawing/2016/5/9/chartex" xmlns:cx4="http://schemas.microsoft.com/office/drawing/2016/5/10/chartex" xmlns:cx5="http://schemas.microsoft.com/office/drawing/2016/5/11/chartex" xmlns:cx6="http://schemas.microsoft.com/office/drawing/2016/5/12/chartex" xmlns:cx7="http://schemas.microsoft.com/office/drawing/2016/5/13/chartex" xmlns:cx8="http://schemas.microsoft.com/office/drawing/2016/5/14/chartex" xmlns:mc="http://schemas.openxmlformats.org/markup-compatibility/2006" xmlns:aink="http://schemas.microsoft.com/office/drawing/2016/ink" xmlns:am3d="http://schemas.microsoft.com/office/drawing/2017/model3d" xmlns:o="urn:schemas-microsoft-com:office:office" xmlns:r="http://schemas.openxmlformats.org/officeDocument/2006/relationships" xmlns:m="http://schemas.openxmlformats.org/officeDocument/2006/math" xmlns:v="urn:schemas-microsoft-com:vml" xmlns:wp14="http://schemas.microsoft.com/office/word/2010/wordprocessingDrawing" xmlns:wp="http://schemas.openxmlformats.org/drawingml/2006/wordprocessingDrawing" xmlns:w10="urn:schemas-microsoft-com:office:word" xmlns:w="http://schemas.openxmlformats.org/wordprocessingml/2006/main" xmlns:w14="http://schemas.microsoft.com/office/word/2010/wordml" xmlns:w15="http://schemas.microsoft.com/office/word/2012/wordml" xmlns:w16cid="http://schemas.microsoft.com/office/word/2016/wordml/cid" xmlns:w16se="http://schemas.microsoft.com/office/word/2015/wordml/symex" xmlns:wpg="http://schemas.microsoft.com/office/word/2010/wordprocessingGroup" xmlns:wpi="http://schemas.microsoft.com/office/word/2010/wordprocessingInk" xmlns:wne="http://schemas.microsoft.com/office/word/2006/wordml" xmlns:wps="http://schemas.microsoft.com/office/word/2010/wordprocessingShape" mc:Ignorable="w14 w15 w16se w16cid wp14">
+  <w:p>
+    <w:pPr>
+      <w:pStyle w:val="Header"/>
+    </w:pPr>
+  </w:p>
+</w:hdr>
+</file>
+
+<file path=word/numbering.xml><?xml version="1.0" encoding="utf-8"?>
+<w:numbering xmlns:wpc="http://schemas.microsoft.com/office/word/2010/wordprocessingCanvas" xmlns:cx="http://schemas.microsoft.com/office/drawing/2014/chartex" xmlns:cx1="http://schemas.microsoft.com/office/drawing/2015/9/8/chartex" xmlns:cx2="http://schemas.microsoft.com/office/drawing/2015/10/21/chartex" xmlns:cx3="http://schemas.microsoft.com/office/drawing/2016/5/9/chartex" xmlns:cx4="http://schemas.microsoft.com/office/drawing/2016/5/10/chartex" xmlns:cx5="http://schemas.microsoft.com/office/drawing/2016/5/11/chartex" xmlns:cx6="http://schemas.microsoft.com/office/drawing/2016/5/12/chartex" xmlns:cx7="http://schemas.microsoft.com/office/drawing/2016/5/13/chartex" xmlns:cx8="http://schemas.microsoft.com/office/drawing/2016/5/14/chartex" xmlns:mc="http://schemas.openxmlformats.org/markup-compatibility/2006" xmlns:aink="http://schemas.microsoft.com/office/drawing/2016/ink" xmlns:am3d="http://schemas.microsoft.com/office/drawing/2017/model3d" xmlns:o="urn:schemas-microsoft-com:office:office" xmlns:r="http://schemas.openxmlformats.org/officeDocument/2006/relationships" xmlns:m="http://schemas.openxmlformats.org/officeDocument/2006/math" xmlns:v="urn:schemas-microsoft-com:vml" xmlns:wp14="http://schemas.microsoft.com/office/word/2010/wordprocessingDrawing" xmlns:wp="http://schemas.openxmlformats.org/drawingml/2006/wordprocessingDrawing" xmlns:w10="urn:schemas-microsoft-com:office:word" xmlns:w="http://schemas.openxmlformats.org/wordprocessingml/2006/main" xmlns:w14="http://schemas.microsoft.com/office/word/2010/wordml" xmlns:w15="http://schemas.microsoft.com/office/word/2012/wordml" xmlns:w16cid="http://schemas.microsoft.com/office/word/2016/wordml/cid" xmlns:w16se="http://schemas.microsoft.com/office/word/2015/wordml/symex" xmlns:wpg="http://schemas.microsoft.com/office/word/2010/wordprocessingGroup" xmlns:wpi="http://schemas.microsoft.com/office/word/2010/wordprocessingInk" xmlns:wne="http://schemas.microsoft.com/office/word/2006/wordml" xmlns:wps="http://schemas.microsoft.com/office/word/2010/wordprocessingShape" mc:Ignorable="w14 w15 w16se w16cid wp14">
+  <w:abstractNum w:abstractNumId="0" w15:restartNumberingAfterBreak="0">
+    <w:nsid w:val="04F60923"/>
+    <w:multiLevelType w:val="hybridMultilevel"/>
+    <w:tmpl w:val="E6F268D0"/>
+    <w:lvl w:ilvl="0" w:tplc="08090001">
+      <w:start w:val="1"/>
+      <w:numFmt w:val="bullet"/>
+      <w:lvlText w:val=""/>
+      <w:lvlJc w:val="left"/>
+      <w:pPr>
+        <w:ind w:left="720" w:hanging="360"/>
+      </w:pPr>
+      <w:rPr>
+        <w:rFonts w:ascii="Symbol" w:hAnsi="Symbol" w:hint="default"/>
+      </w:rPr>
+    </w:lvl>
+    <w:lvl w:ilvl="1" w:tplc="08090003">
+      <w:start w:val="1"/>
+      <w:numFmt w:val="bullet"/>
+      <w:lvlText w:val="o"/>
+      <w:lvlJc w:val="left"/>
+      <w:pPr>
+        <w:ind w:left="1440" w:hanging="360"/>
+      </w:pPr>
+      <w:rPr>
+        <w:rFonts w:ascii="Courier New" w:hAnsi="Courier New" w:cs="Courier New" w:hint="default"/>
+      </w:rPr>
+    </w:lvl>
+    <w:lvl w:ilvl="2" w:tplc="08090005" w:tentative="1">
+      <w:start w:val="1"/>
+      <w:numFmt w:val="bullet"/>
+      <w:lvlText w:val=""/>
+      <w:lvlJc w:val="left"/>
+      <w:pPr>
+        <w:ind w:left="2160" w:hanging="360"/>
+      </w:pPr>
+      <w:rPr>
+        <w:rFonts w:ascii="Wingdings" w:hAnsi="Wingdings" w:hint="default"/>
+      </w:rPr>
+    </w:lvl>
+    <w:lvl w:ilvl="3" w:tplc="08090001" w:tentative="1">
+      <w:start w:val="1"/>
+      <w:numFmt w:val="bullet"/>
+      <w:lvlText w:val=""/>
+      <w:lvlJc w:val="left"/>
+      <w:pPr>
+        <w:ind w:left="2880" w:hanging="360"/>
+      </w:pPr>
+      <w:rPr>
+        <w:rFonts w:ascii="Symbol" w:hAnsi="Symbol" w:hint="default"/>
+      </w:rPr>
+    </w:lvl>
+    <w:lvl w:ilvl="4" w:tplc="08090003" w:tentative="1">
+      <w:start w:val="1"/>
+      <w:numFmt w:val="bullet"/>
+      <w:lvlText w:val="o"/>
+      <w:lvlJc w:val="left"/>
+      <w:pPr>
+        <w:ind w:left="3600" w:hanging="360"/>
+      </w:pPr>
+      <w:rPr>
+        <w:rFonts w:ascii="Courier New" w:hAnsi="Courier New" w:cs="Courier New" w:hint="default"/>
+      </w:rPr>
+    </w:lvl>
+    <w:lvl w:ilvl="5" w:tplc="08090005" w:tentative="1">
+      <w:start w:val="1"/>
+      <w:numFmt w:val="bullet"/>
+      <w:lvlText w:val=""/>
+      <w:lvlJc w:val="left"/>
+      <w:pPr>
+        <w:ind w:left="4320" w:hanging="360"/>
+      </w:pPr>
+      <w:rPr>
+        <w:rFonts w:ascii="Wingdings" w:hAnsi="Wingdings" w:hint="default"/>
+      </w:rPr>
+    </w:lvl>
+    <w:lvl w:ilvl="6" w:tplc="08090001" w:tentative="1">
+      <w:start w:val="1"/>
+      <w:numFmt w:val="bullet"/>
+      <w:lvlText w:val=""/>
+      <w:lvlJc w:val="left"/>
+      <w:pPr>
+        <w:ind w:left="5040" w:hanging="360"/>
+      </w:pPr>
+      <w:rPr>
+        <w:rFonts w:ascii="Symbol" w:hAnsi="Symbol" w:hint="default"/>
+      </w:rPr>
+    </w:lvl>
+    <w:lvl w:ilvl="7" w:tplc="08090003" w:tentative="1">
+      <w:start w:val="1"/>
+      <w:numFmt w:val="bullet"/>
+      <w:lvlText w:val="o"/>
+      <w:lvlJc w:val="left"/>
+      <w:pPr>
+        <w:ind w:left="5760" w:hanging="360"/>
+      </w:pPr>
+      <w:rPr>
+        <w:rFonts w:ascii="Courier New" w:hAnsi="Courier New" w:cs="Courier New" w:hint="default"/>
+      </w:rPr>
+    </w:lvl>
+    <w:lvl w:ilvl="8" w:tplc="08090005" w:tentative="1">
+      <w:start w:val="1"/>
+      <w:numFmt w:val="bullet"/>
+      <w:lvlText w:val=""/>
+      <w:lvlJc w:val="left"/>
+      <w:pPr>
+        <w:ind w:left="6480" w:hanging="360"/>
+      </w:pPr>
+      <w:rPr>
+        <w:rFonts w:ascii="Wingdings" w:hAnsi="Wingdings" w:hint="default"/>
+      </w:rPr>
+    </w:lvl>
+  </w:abstractNum>
+  <w:num w:numId="1">
+    <w:abstractNumId w:val="0"/>
+  </w:num>
+</w:numbering>
 </file>
 
 <file path=word/styles.xml><?xml version="1.0" encoding="utf-8"?>
@@ -740,6 +2681,17 @@
     <w:uiPriority w:val="99"/>
     <w:rsid w:val="00674FA4"/>
   </w:style>
+  <w:style w:type="paragraph" w:styleId="ListParagraph">
+    <w:name w:val="List Paragraph"/>
+    <w:basedOn w:val="Normal"/>
+    <w:uiPriority w:val="34"/>
+    <w:qFormat/>
+    <w:rsid w:val="0098169A"/>
+    <w:pPr>
+      <w:ind w:left="720"/>
+      <w:contextualSpacing/>
+    </w:pPr>
+  </w:style>
 </w:styles>
 </file>
 

</xml_diff>